<commit_message>
Trung nọp bai nghe
</commit_message>
<xml_diff>
--- a/Tuan6_Nhom2_124TCSDL206.docx
+++ b/Tuan6_Nhom2_124TCSDL206.docx
@@ -1,6 +1,6 @@
 
 <file path=word/document.xml><?xml version="1.0" encoding="utf-8"?>
-<w:document xmlns:wpc="http://schemas.microsoft.com/office/word/2010/wordprocessingCanvas" xmlns:cx="http://schemas.microsoft.com/office/drawing/2014/chartex" xmlns:cx1="http://schemas.microsoft.com/office/drawing/2015/9/8/chartex" xmlns:cx2="http://schemas.microsoft.com/office/drawing/2015/10/21/chartex" xmlns:cx3="http://schemas.microsoft.com/office/drawing/2016/5/9/chartex" xmlns:cx4="http://schemas.microsoft.com/office/drawing/2016/5/10/chartex" xmlns:cx5="http://schemas.microsoft.com/office/drawing/2016/5/11/chartex" xmlns:cx6="http://schemas.microsoft.com/office/drawing/2016/5/12/chartex" xmlns:cx7="http://schemas.microsoft.com/office/drawing/2016/5/13/chartex" xmlns:cx8="http://schemas.microsoft.com/office/drawing/2016/5/14/chartex" xmlns:mc="http://schemas.openxmlformats.org/markup-compatibility/2006" xmlns:aink="http://schemas.microsoft.com/office/drawing/2016/ink" xmlns:am3d="http://schemas.microsoft.com/office/drawing/2017/model3d" xmlns:o="urn:schemas-microsoft-com:office:office" xmlns:r="http://schemas.openxmlformats.org/officeDocument/2006/relationships" xmlns:m="http://schemas.openxmlformats.org/officeDocument/2006/math" xmlns:v="urn:schemas-microsoft-com:vml" xmlns:wp14="http://schemas.microsoft.com/office/word/2010/wordprocessingDrawing" xmlns:wp="http://schemas.openxmlformats.org/drawingml/2006/wordprocessingDrawing" xmlns:w10="urn:schemas-microsoft-com:office:word" xmlns:w="http://schemas.openxmlformats.org/wordprocessingml/2006/main" xmlns:w14="http://schemas.microsoft.com/office/word/2010/wordml" xmlns:w15="http://schemas.microsoft.com/office/word/2012/wordml" xmlns:w16cex="http://schemas.microsoft.com/office/word/2018/wordml/cex" xmlns:w16cid="http://schemas.microsoft.com/office/word/2016/wordml/cid" xmlns:w16="http://schemas.microsoft.com/office/word/2018/wordml" xmlns:w16sdtdh="http://schemas.microsoft.com/office/word/2020/wordml/sdtdatahash" xmlns:w16se="http://schemas.microsoft.com/office/word/2015/wordml/symex" xmlns:wpg="http://schemas.microsoft.com/office/word/2010/wordprocessingGroup" xmlns:wpi="http://schemas.microsoft.com/office/word/2010/wordprocessingInk" xmlns:wne="http://schemas.microsoft.com/office/word/2006/wordml" xmlns:wps="http://schemas.microsoft.com/office/word/2010/wordprocessingShape" mc:Ignorable="w14 w15 w16se w16cid w16 w16cex w16sdtdh wp14">
+<w:document xmlns:wpc="http://schemas.microsoft.com/office/word/2010/wordprocessingCanvas" xmlns:cx="http://schemas.microsoft.com/office/drawing/2014/chartex" xmlns:cx1="http://schemas.microsoft.com/office/drawing/2015/9/8/chartex" xmlns:mc="http://schemas.openxmlformats.org/markup-compatibility/2006" xmlns:o="urn:schemas-microsoft-com:office:office" xmlns:r="http://schemas.openxmlformats.org/officeDocument/2006/relationships" xmlns:m="http://schemas.openxmlformats.org/officeDocument/2006/math" xmlns:v="urn:schemas-microsoft-com:vml" xmlns:wp14="http://schemas.microsoft.com/office/word/2010/wordprocessingDrawing" xmlns:wp="http://schemas.openxmlformats.org/drawingml/2006/wordprocessingDrawing" xmlns:w10="urn:schemas-microsoft-com:office:word" xmlns:w="http://schemas.openxmlformats.org/wordprocessingml/2006/main" xmlns:w14="http://schemas.microsoft.com/office/word/2010/wordml" xmlns:w15="http://schemas.microsoft.com/office/word/2012/wordml" xmlns:w16se="http://schemas.microsoft.com/office/word/2015/wordml/symex" xmlns:wpg="http://schemas.microsoft.com/office/word/2010/wordprocessingGroup" xmlns:wpi="http://schemas.microsoft.com/office/word/2010/wordprocessingInk" xmlns:wne="http://schemas.microsoft.com/office/word/2006/wordml" xmlns:wps="http://schemas.microsoft.com/office/word/2010/wordprocessingShape" mc:Ignorable="w14 w15 w16se wp14">
   <w:body>
     <w:p>
       <w:pPr>
@@ -34,7 +34,7 @@
       <w:r>
         <w:rPr>
           <w:noProof/>
-          <w:lang w:val="vi-VN" w:eastAsia="vi-VN"/>
+          <w:lang w:eastAsia="zh-CN"/>
         </w:rPr>
         <w:drawing>
           <wp:inline distT="0" distB="0" distL="0" distR="0" wp14:anchorId="053368F7" wp14:editId="204E7B16">
@@ -249,6 +249,14 @@
         </w:rPr>
         <w:t xml:space="preserve"> Nhóm trưởng: </w:t>
       </w:r>
+      <w:r>
+        <w:rPr>
+          <w:w w:val="95"/>
+          <w:sz w:val="36"/>
+          <w:szCs w:val="36"/>
+        </w:rPr>
+        <w:t>Trần Minh Chiến</w:t>
+      </w:r>
     </w:p>
     <w:p>
       <w:pPr>
@@ -278,6 +286,14 @@
         <w:tab/>
         <w:t>2.</w:t>
       </w:r>
+      <w:r>
+        <w:rPr>
+          <w:w w:val="95"/>
+          <w:sz w:val="36"/>
+          <w:szCs w:val="36"/>
+        </w:rPr>
+        <w:t xml:space="preserve"> Huỳnh Lê Tiến Hiển</w:t>
+      </w:r>
     </w:p>
     <w:p>
       <w:pPr>
@@ -285,18 +301,11 @@
           <w:tab w:val="left" w:pos="2565"/>
         </w:tabs>
         <w:rPr>
-          <w:sz w:val="36"/>
-          <w:szCs w:val="36"/>
-        </w:rPr>
-      </w:pPr>
-      <w:r>
-        <w:rPr>
           <w:w w:val="95"/>
           <w:sz w:val="36"/>
           <w:szCs w:val="36"/>
         </w:rPr>
-        <w:tab/>
-      </w:r>
+      </w:pPr>
       <w:r>
         <w:rPr>
           <w:w w:val="95"/>
@@ -304,7 +313,23 @@
           <w:szCs w:val="36"/>
         </w:rPr>
         <w:tab/>
+      </w:r>
+      <w:r>
+        <w:rPr>
+          <w:w w:val="95"/>
+          <w:sz w:val="36"/>
+          <w:szCs w:val="36"/>
+        </w:rPr>
+        <w:tab/>
         <w:t>3.</w:t>
+      </w:r>
+      <w:r>
+        <w:rPr>
+          <w:w w:val="95"/>
+          <w:sz w:val="36"/>
+          <w:szCs w:val="36"/>
+        </w:rPr>
+        <w:t xml:space="preserve"> Nguyễn Bảo Trung</w:t>
       </w:r>
     </w:p>
     <w:p>
@@ -312,7 +337,30 @@
         <w:tabs>
           <w:tab w:val="left" w:pos="2565"/>
         </w:tabs>
-      </w:pPr>
+        <w:rPr>
+          <w:sz w:val="36"/>
+          <w:szCs w:val="36"/>
+        </w:rPr>
+      </w:pPr>
+      <w:r>
+        <w:rPr>
+          <w:w w:val="95"/>
+          <w:sz w:val="36"/>
+          <w:szCs w:val="36"/>
+        </w:rPr>
+        <w:tab/>
+      </w:r>
+      <w:r>
+        <w:rPr>
+          <w:w w:val="95"/>
+          <w:sz w:val="36"/>
+          <w:szCs w:val="36"/>
+        </w:rPr>
+        <w:tab/>
+        <w:t>4. Trần Đặng Tuần Khanh</w:t>
+      </w:r>
+      <w:bookmarkStart w:id="0" w:name="_GoBack"/>
+      <w:bookmarkEnd w:id="0"/>
     </w:p>
     <w:p>
       <w:pPr>
@@ -358,7 +406,7 @@
       <w:r>
         <w:rPr>
           <w:noProof/>
-          <w:lang w:val="vi-VN" w:eastAsia="vi-VN"/>
+          <w:lang w:eastAsia="zh-CN"/>
         </w:rPr>
         <mc:AlternateContent>
           <mc:Choice Requires="wps">
@@ -599,7 +647,7 @@
       <w:r>
         <w:rPr>
           <w:noProof/>
-          <w:lang w:val="vi-VN" w:eastAsia="vi-VN"/>
+          <w:lang w:eastAsia="zh-CN"/>
         </w:rPr>
         <w:drawing>
           <wp:anchor distT="0" distB="0" distL="114300" distR="114300" simplePos="0" relativeHeight="251659264" behindDoc="0" locked="0" layoutInCell="1" allowOverlap="0" wp14:anchorId="6A60E4A1" wp14:editId="222FF66B">
@@ -832,37 +880,259 @@
     <w:p>
       <w:pPr>
         <w:pStyle w:val="ListParagraph"/>
+        <w:numPr>
+          <w:ilvl w:val="0"/>
+          <w:numId w:val="3"/>
+        </w:numPr>
+      </w:pPr>
+      <w:r>
+        <w:drawing>
+          <wp:inline distT="0" distB="0" distL="0" distR="0" wp14:anchorId="5AA94BF9" wp14:editId="6C1CE129">
+            <wp:extent cx="5731510" cy="3346450"/>
+            <wp:effectExtent l="0" t="0" r="2540" b="6350"/>
+            <wp:docPr id="3" name="Picture 3"/>
+            <wp:cNvGraphicFramePr>
+              <a:graphicFrameLocks xmlns:a="http://schemas.openxmlformats.org/drawingml/2006/main" noChangeAspect="1"/>
+            </wp:cNvGraphicFramePr>
+            <a:graphic xmlns:a="http://schemas.openxmlformats.org/drawingml/2006/main">
+              <a:graphicData uri="http://schemas.openxmlformats.org/drawingml/2006/picture">
+                <pic:pic xmlns:pic="http://schemas.openxmlformats.org/drawingml/2006/picture">
+                  <pic:nvPicPr>
+                    <pic:cNvPr id="1" name=""/>
+                    <pic:cNvPicPr/>
+                  </pic:nvPicPr>
+                  <pic:blipFill>
+                    <a:blip r:embed="rId9"/>
+                    <a:stretch>
+                      <a:fillRect/>
+                    </a:stretch>
+                  </pic:blipFill>
+                  <pic:spPr>
+                    <a:xfrm>
+                      <a:off x="0" y="0"/>
+                      <a:ext cx="5731510" cy="3346450"/>
+                    </a:xfrm>
+                    <a:prstGeom prst="rect">
+                      <a:avLst/>
+                    </a:prstGeom>
+                  </pic:spPr>
+                </pic:pic>
+              </a:graphicData>
+            </a:graphic>
+          </wp:inline>
+        </w:drawing>
+      </w:r>
+      <w:r>
+        <w:t>Bổ sung ràng buộc thiết lập giá trị mặc định bằng 1 cho cột SOLUONG  và bằng 0 cho cột MUCGIAMGIA trong bảng CHITIETDATHANG</w:t>
+      </w:r>
+    </w:p>
+    <w:p>
+      <w:pPr>
+        <w:autoSpaceDE w:val="0"/>
+        <w:autoSpaceDN w:val="0"/>
+        <w:adjustRightInd w:val="0"/>
+        <w:spacing w:before="120" w:after="120" w:line="240" w:lineRule="auto"/>
+        <w:jc w:val="left"/>
+        <w:rPr>
+          <w:rFonts w:ascii="Consolas" w:eastAsiaTheme="minorHAnsi" w:hAnsi="Consolas" w:cs="Consolas"/>
+          <w:sz w:val="19"/>
+          <w:szCs w:val="19"/>
+        </w:rPr>
+      </w:pPr>
+      <w:r>
+        <w:rPr>
+          <w:rFonts w:ascii="Consolas" w:eastAsiaTheme="minorHAnsi" w:hAnsi="Consolas" w:cs="Consolas"/>
+          <w:color w:val="0000FF"/>
+          <w:sz w:val="19"/>
+          <w:szCs w:val="19"/>
+        </w:rPr>
+        <w:t>alter</w:t>
+      </w:r>
+      <w:r>
+        <w:rPr>
+          <w:rFonts w:ascii="Consolas" w:eastAsiaTheme="minorHAnsi" w:hAnsi="Consolas" w:cs="Consolas"/>
+          <w:sz w:val="19"/>
+          <w:szCs w:val="19"/>
+        </w:rPr>
+        <w:t xml:space="preserve"> </w:t>
+      </w:r>
+      <w:r>
+        <w:rPr>
+          <w:rFonts w:ascii="Consolas" w:eastAsiaTheme="minorHAnsi" w:hAnsi="Consolas" w:cs="Consolas"/>
+          <w:color w:val="0000FF"/>
+          <w:sz w:val="19"/>
+          <w:szCs w:val="19"/>
+        </w:rPr>
+        <w:t>table</w:t>
+      </w:r>
+      <w:r>
+        <w:rPr>
+          <w:rFonts w:ascii="Consolas" w:eastAsiaTheme="minorHAnsi" w:hAnsi="Consolas" w:cs="Consolas"/>
+          <w:sz w:val="19"/>
+          <w:szCs w:val="19"/>
+        </w:rPr>
+        <w:t xml:space="preserve"> Chitietdathanng</w:t>
+      </w:r>
+    </w:p>
+    <w:p>
+      <w:pPr>
+        <w:pStyle w:val="ListParagraph"/>
+        <w:autoSpaceDE w:val="0"/>
+        <w:autoSpaceDN w:val="0"/>
+        <w:adjustRightInd w:val="0"/>
+        <w:spacing w:before="120" w:after="120" w:line="240" w:lineRule="auto"/>
+        <w:ind w:left="1273" w:firstLine="0"/>
+        <w:jc w:val="left"/>
+        <w:rPr>
+          <w:rFonts w:ascii="Consolas" w:eastAsiaTheme="minorHAnsi" w:hAnsi="Consolas" w:cs="Consolas"/>
+          <w:sz w:val="19"/>
+          <w:szCs w:val="19"/>
+        </w:rPr>
+      </w:pPr>
+      <w:r>
+        <w:rPr>
+          <w:rFonts w:ascii="Consolas" w:eastAsiaTheme="minorHAnsi" w:hAnsi="Consolas" w:cs="Consolas"/>
+          <w:color w:val="0000FF"/>
+          <w:sz w:val="19"/>
+          <w:szCs w:val="19"/>
+        </w:rPr>
+        <w:t>add</w:t>
+      </w:r>
+      <w:r>
+        <w:rPr>
+          <w:rFonts w:ascii="Consolas" w:eastAsiaTheme="minorHAnsi" w:hAnsi="Consolas" w:cs="Consolas"/>
+          <w:sz w:val="19"/>
+          <w:szCs w:val="19"/>
+        </w:rPr>
+        <w:t xml:space="preserve"> </w:t>
+      </w:r>
+      <w:r>
+        <w:rPr>
+          <w:rFonts w:ascii="Consolas" w:eastAsiaTheme="minorHAnsi" w:hAnsi="Consolas" w:cs="Consolas"/>
+          <w:color w:val="0000FF"/>
+          <w:sz w:val="19"/>
+          <w:szCs w:val="19"/>
+        </w:rPr>
+        <w:t>constraint</w:t>
+      </w:r>
+      <w:r>
+        <w:rPr>
+          <w:rFonts w:ascii="Consolas" w:eastAsiaTheme="minorHAnsi" w:hAnsi="Consolas" w:cs="Consolas"/>
+          <w:sz w:val="19"/>
+          <w:szCs w:val="19"/>
+        </w:rPr>
+        <w:t xml:space="preserve"> DF_Chitietdathang_Soluong </w:t>
+      </w:r>
+      <w:r>
+        <w:rPr>
+          <w:rFonts w:ascii="Consolas" w:eastAsiaTheme="minorHAnsi" w:hAnsi="Consolas" w:cs="Consolas"/>
+          <w:color w:val="0000FF"/>
+          <w:sz w:val="19"/>
+          <w:szCs w:val="19"/>
+        </w:rPr>
+        <w:t>default</w:t>
+      </w:r>
+      <w:r>
+        <w:rPr>
+          <w:rFonts w:ascii="Consolas" w:eastAsiaTheme="minorHAnsi" w:hAnsi="Consolas" w:cs="Consolas"/>
+          <w:sz w:val="19"/>
+          <w:szCs w:val="19"/>
+        </w:rPr>
+        <w:t xml:space="preserve"> 1 </w:t>
+      </w:r>
+      <w:r>
+        <w:rPr>
+          <w:rFonts w:ascii="Consolas" w:eastAsiaTheme="minorHAnsi" w:hAnsi="Consolas" w:cs="Consolas"/>
+          <w:color w:val="0000FF"/>
+          <w:sz w:val="19"/>
+          <w:szCs w:val="19"/>
+        </w:rPr>
+        <w:t>for</w:t>
+      </w:r>
+      <w:r>
+        <w:rPr>
+          <w:rFonts w:ascii="Consolas" w:eastAsiaTheme="minorHAnsi" w:hAnsi="Consolas" w:cs="Consolas"/>
+          <w:sz w:val="19"/>
+          <w:szCs w:val="19"/>
+        </w:rPr>
+        <w:t xml:space="preserve"> Soluong</w:t>
+      </w:r>
+      <w:r>
+        <w:rPr>
+          <w:rFonts w:ascii="Consolas" w:eastAsiaTheme="minorHAnsi" w:hAnsi="Consolas" w:cs="Consolas"/>
+          <w:color w:val="808080"/>
+          <w:sz w:val="19"/>
+          <w:szCs w:val="19"/>
+        </w:rPr>
+        <w:t>,</w:t>
+      </w:r>
+    </w:p>
+    <w:p>
+      <w:pPr>
         <w:tabs>
           <w:tab w:val="left" w:leader="dot" w:pos="8789"/>
         </w:tabs>
-        <w:ind w:left="1273" w:firstLine="0"/>
-      </w:pPr>
-      <w:r>
+        <w:spacing w:before="120" w:after="120"/>
+      </w:pPr>
+      <w:r>
+        <w:rPr>
+          <w:rFonts w:ascii="Consolas" w:eastAsiaTheme="minorHAnsi" w:hAnsi="Consolas" w:cs="Consolas"/>
+          <w:sz w:val="19"/>
+          <w:szCs w:val="19"/>
+        </w:rPr>
         <w:tab/>
-      </w:r>
-    </w:p>
-    <w:p>
-      <w:pPr>
-        <w:pStyle w:val="ListParagraph"/>
-        <w:tabs>
-          <w:tab w:val="left" w:leader="dot" w:pos="8789"/>
-        </w:tabs>
-        <w:ind w:left="1273" w:firstLine="0"/>
-      </w:pPr>
-      <w:r>
-        <w:tab/>
-      </w:r>
-    </w:p>
-    <w:p>
-      <w:pPr>
-        <w:pStyle w:val="ListParagraph"/>
-        <w:tabs>
-          <w:tab w:val="left" w:leader="dot" w:pos="8789"/>
-        </w:tabs>
-        <w:ind w:left="1273" w:firstLine="0"/>
-      </w:pPr>
-      <w:r>
-        <w:tab/>
+        <w:t xml:space="preserve">           </w:t>
+      </w:r>
+      <w:r>
+        <w:rPr>
+          <w:rFonts w:ascii="Consolas" w:eastAsiaTheme="minorHAnsi" w:hAnsi="Consolas" w:cs="Consolas"/>
+          <w:color w:val="0000FF"/>
+          <w:sz w:val="19"/>
+          <w:szCs w:val="19"/>
+        </w:rPr>
+        <w:t>constraint</w:t>
+      </w:r>
+      <w:r>
+        <w:rPr>
+          <w:rFonts w:ascii="Consolas" w:eastAsiaTheme="minorHAnsi" w:hAnsi="Consolas" w:cs="Consolas"/>
+          <w:sz w:val="19"/>
+          <w:szCs w:val="19"/>
+        </w:rPr>
+        <w:t xml:space="preserve"> DF_Chitietdathang_Mucgiamgia </w:t>
+      </w:r>
+      <w:r>
+        <w:rPr>
+          <w:rFonts w:ascii="Consolas" w:eastAsiaTheme="minorHAnsi" w:hAnsi="Consolas" w:cs="Consolas"/>
+          <w:color w:val="0000FF"/>
+          <w:sz w:val="19"/>
+          <w:szCs w:val="19"/>
+        </w:rPr>
+        <w:t>default</w:t>
+      </w:r>
+      <w:r>
+        <w:rPr>
+          <w:rFonts w:ascii="Consolas" w:eastAsiaTheme="minorHAnsi" w:hAnsi="Consolas" w:cs="Consolas"/>
+          <w:sz w:val="19"/>
+          <w:szCs w:val="19"/>
+        </w:rPr>
+        <w:t xml:space="preserve"> 0 </w:t>
+      </w:r>
+      <w:r>
+        <w:rPr>
+          <w:rFonts w:ascii="Consolas" w:eastAsiaTheme="minorHAnsi" w:hAnsi="Consolas" w:cs="Consolas"/>
+          <w:color w:val="0000FF"/>
+          <w:sz w:val="19"/>
+          <w:szCs w:val="19"/>
+        </w:rPr>
+        <w:t>for</w:t>
+      </w:r>
+      <w:r>
+        <w:rPr>
+          <w:rFonts w:ascii="Consolas" w:eastAsiaTheme="minorHAnsi" w:hAnsi="Consolas" w:cs="Consolas"/>
+          <w:sz w:val="19"/>
+          <w:szCs w:val="19"/>
+        </w:rPr>
+        <w:t xml:space="preserve"> Mucgiamgia</w:t>
       </w:r>
     </w:p>
     <w:p>
@@ -874,46 +1144,398 @@
         </w:numPr>
       </w:pPr>
       <w:r>
-        <w:t>Bổ sung ràng buộc thiết lập giá trị mặc định bằng 1 cho cột SOLUONG  và bằng 0 cho cột MUCGIAMGIA trong bảng CHITIETDATHANG</w:t>
+        <w:t xml:space="preserve">Bổ sung cho bảng DONDATHANG ràng buộc kiểm tra ngày giao hàng và ngày chuyển hàng phải sau hoặc bằng với ngày đặt hàng. </w:t>
+      </w:r>
+    </w:p>
+    <w:p>
+      <w:pPr>
+        <w:spacing w:before="120" w:after="120"/>
+      </w:pPr>
+      <w:r>
+        <w:rPr>
+          <w:rFonts w:ascii="Consolas" w:eastAsiaTheme="minorHAnsi" w:hAnsi="Consolas" w:cs="Consolas"/>
+          <w:color w:val="0000FF"/>
+          <w:sz w:val="19"/>
+          <w:szCs w:val="19"/>
+        </w:rPr>
+        <w:t>alter</w:t>
+      </w:r>
+      <w:r>
+        <w:rPr>
+          <w:rFonts w:ascii="Consolas" w:eastAsiaTheme="minorHAnsi" w:hAnsi="Consolas" w:cs="Consolas"/>
+          <w:sz w:val="19"/>
+          <w:szCs w:val="19"/>
+        </w:rPr>
+        <w:t xml:space="preserve"> </w:t>
+      </w:r>
+      <w:r>
+        <w:rPr>
+          <w:rFonts w:ascii="Consolas" w:eastAsiaTheme="minorHAnsi" w:hAnsi="Consolas" w:cs="Consolas"/>
+          <w:color w:val="0000FF"/>
+          <w:sz w:val="19"/>
+          <w:szCs w:val="19"/>
+        </w:rPr>
+        <w:t>table</w:t>
+      </w:r>
+      <w:r>
+        <w:rPr>
+          <w:rFonts w:ascii="Consolas" w:eastAsiaTheme="minorHAnsi" w:hAnsi="Consolas" w:cs="Consolas"/>
+          <w:sz w:val="19"/>
+          <w:szCs w:val="19"/>
+        </w:rPr>
+        <w:t xml:space="preserve"> Dondathang</w:t>
+      </w:r>
+    </w:p>
+    <w:p>
+      <w:pPr>
+        <w:autoSpaceDE w:val="0"/>
+        <w:autoSpaceDN w:val="0"/>
+        <w:adjustRightInd w:val="0"/>
+        <w:spacing w:before="120" w:after="120" w:line="240" w:lineRule="auto"/>
+        <w:ind w:left="1116" w:firstLine="157"/>
+        <w:jc w:val="left"/>
+        <w:rPr>
+          <w:rFonts w:ascii="Consolas" w:eastAsiaTheme="minorHAnsi" w:hAnsi="Consolas" w:cs="Consolas"/>
+          <w:sz w:val="19"/>
+          <w:szCs w:val="19"/>
+        </w:rPr>
+      </w:pPr>
+      <w:r>
+        <w:rPr>
+          <w:rFonts w:ascii="Consolas" w:eastAsiaTheme="minorHAnsi" w:hAnsi="Consolas" w:cs="Consolas"/>
+          <w:color w:val="0000FF"/>
+          <w:sz w:val="19"/>
+          <w:szCs w:val="19"/>
+        </w:rPr>
+        <w:t>add</w:t>
+      </w:r>
+      <w:r>
+        <w:rPr>
+          <w:rFonts w:ascii="Consolas" w:eastAsiaTheme="minorHAnsi" w:hAnsi="Consolas" w:cs="Consolas"/>
+          <w:sz w:val="19"/>
+          <w:szCs w:val="19"/>
+        </w:rPr>
+        <w:t xml:space="preserve"> </w:t>
+      </w:r>
+      <w:r>
+        <w:rPr>
+          <w:rFonts w:ascii="Consolas" w:eastAsiaTheme="minorHAnsi" w:hAnsi="Consolas" w:cs="Consolas"/>
+          <w:color w:val="0000FF"/>
+          <w:sz w:val="19"/>
+          <w:szCs w:val="19"/>
+        </w:rPr>
+        <w:t>constraint</w:t>
+      </w:r>
+      <w:r>
+        <w:rPr>
+          <w:rFonts w:ascii="Consolas" w:eastAsiaTheme="minorHAnsi" w:hAnsi="Consolas" w:cs="Consolas"/>
+          <w:sz w:val="19"/>
+          <w:szCs w:val="19"/>
+        </w:rPr>
+        <w:t xml:space="preserve"> CK_Dondathang_Ngaygiaohang</w:t>
       </w:r>
     </w:p>
     <w:p>
       <w:pPr>
         <w:pStyle w:val="ListParagraph"/>
-        <w:tabs>
-          <w:tab w:val="left" w:leader="dot" w:pos="8789"/>
-        </w:tabs>
+        <w:autoSpaceDE w:val="0"/>
+        <w:autoSpaceDN w:val="0"/>
+        <w:adjustRightInd w:val="0"/>
+        <w:spacing w:before="120" w:after="120" w:line="240" w:lineRule="auto"/>
         <w:ind w:left="1273" w:firstLine="0"/>
-      </w:pPr>
-      <w:r>
+        <w:jc w:val="left"/>
+        <w:rPr>
+          <w:rFonts w:ascii="Consolas" w:eastAsiaTheme="minorHAnsi" w:hAnsi="Consolas" w:cs="Consolas"/>
+          <w:sz w:val="19"/>
+          <w:szCs w:val="19"/>
+        </w:rPr>
+      </w:pPr>
+      <w:r>
+        <w:rPr>
+          <w:rFonts w:ascii="Consolas" w:eastAsiaTheme="minorHAnsi" w:hAnsi="Consolas" w:cs="Consolas"/>
+          <w:sz w:val="19"/>
+          <w:szCs w:val="19"/>
+        </w:rPr>
         <w:tab/>
       </w:r>
+      <w:r>
+        <w:rPr>
+          <w:rFonts w:ascii="Consolas" w:eastAsiaTheme="minorHAnsi" w:hAnsi="Consolas" w:cs="Consolas"/>
+          <w:sz w:val="19"/>
+          <w:szCs w:val="19"/>
+        </w:rPr>
+        <w:tab/>
+      </w:r>
+      <w:r>
+        <w:rPr>
+          <w:rFonts w:ascii="Consolas" w:eastAsiaTheme="minorHAnsi" w:hAnsi="Consolas" w:cs="Consolas"/>
+          <w:color w:val="0000FF"/>
+          <w:sz w:val="19"/>
+          <w:szCs w:val="19"/>
+        </w:rPr>
+        <w:t>check</w:t>
+      </w:r>
+      <w:r>
+        <w:rPr>
+          <w:rFonts w:ascii="Consolas" w:eastAsiaTheme="minorHAnsi" w:hAnsi="Consolas" w:cs="Consolas"/>
+          <w:color w:val="808080"/>
+          <w:sz w:val="19"/>
+          <w:szCs w:val="19"/>
+        </w:rPr>
+        <w:t>(</w:t>
+      </w:r>
+      <w:r>
+        <w:rPr>
+          <w:rFonts w:ascii="Consolas" w:eastAsiaTheme="minorHAnsi" w:hAnsi="Consolas" w:cs="Consolas"/>
+          <w:sz w:val="19"/>
+          <w:szCs w:val="19"/>
+        </w:rPr>
+        <w:t xml:space="preserve">Ngaygiaohang </w:t>
+      </w:r>
+      <w:r>
+        <w:rPr>
+          <w:rFonts w:ascii="Consolas" w:eastAsiaTheme="minorHAnsi" w:hAnsi="Consolas" w:cs="Consolas"/>
+          <w:color w:val="808080"/>
+          <w:sz w:val="19"/>
+          <w:szCs w:val="19"/>
+        </w:rPr>
+        <w:t>&gt;=</w:t>
+      </w:r>
+      <w:r>
+        <w:rPr>
+          <w:rFonts w:ascii="Consolas" w:eastAsiaTheme="minorHAnsi" w:hAnsi="Consolas" w:cs="Consolas"/>
+          <w:sz w:val="19"/>
+          <w:szCs w:val="19"/>
+        </w:rPr>
+        <w:t xml:space="preserve"> Ngaydathang </w:t>
+      </w:r>
+      <w:r>
+        <w:rPr>
+          <w:rFonts w:ascii="Consolas" w:eastAsiaTheme="minorHAnsi" w:hAnsi="Consolas" w:cs="Consolas"/>
+          <w:color w:val="808080"/>
+          <w:sz w:val="19"/>
+          <w:szCs w:val="19"/>
+        </w:rPr>
+        <w:t>and</w:t>
+      </w:r>
+      <w:r>
+        <w:rPr>
+          <w:rFonts w:ascii="Consolas" w:eastAsiaTheme="minorHAnsi" w:hAnsi="Consolas" w:cs="Consolas"/>
+          <w:sz w:val="19"/>
+          <w:szCs w:val="19"/>
+        </w:rPr>
+        <w:t xml:space="preserve"> Ngaygiaohang </w:t>
+      </w:r>
+      <w:r>
+        <w:rPr>
+          <w:rFonts w:ascii="Consolas" w:eastAsiaTheme="minorHAnsi" w:hAnsi="Consolas" w:cs="Consolas"/>
+          <w:color w:val="808080"/>
+          <w:sz w:val="19"/>
+          <w:szCs w:val="19"/>
+        </w:rPr>
+        <w:t>&lt;=</w:t>
+      </w:r>
+      <w:r>
+        <w:rPr>
+          <w:rFonts w:ascii="Consolas" w:eastAsiaTheme="minorHAnsi" w:hAnsi="Consolas" w:cs="Consolas"/>
+          <w:sz w:val="19"/>
+          <w:szCs w:val="19"/>
+        </w:rPr>
+        <w:t xml:space="preserve"> </w:t>
+      </w:r>
+      <w:r>
+        <w:rPr>
+          <w:rFonts w:ascii="Consolas" w:eastAsiaTheme="minorHAnsi" w:hAnsi="Consolas" w:cs="Consolas"/>
+          <w:color w:val="FF00FF"/>
+          <w:sz w:val="19"/>
+          <w:szCs w:val="19"/>
+        </w:rPr>
+        <w:t>getdate</w:t>
+      </w:r>
+      <w:r>
+        <w:rPr>
+          <w:rFonts w:ascii="Consolas" w:eastAsiaTheme="minorHAnsi" w:hAnsi="Consolas" w:cs="Consolas"/>
+          <w:color w:val="808080"/>
+          <w:sz w:val="19"/>
+          <w:szCs w:val="19"/>
+        </w:rPr>
+        <w:t>()),</w:t>
+      </w:r>
     </w:p>
     <w:p>
       <w:pPr>
         <w:pStyle w:val="ListParagraph"/>
-        <w:tabs>
-          <w:tab w:val="left" w:leader="dot" w:pos="8789"/>
-        </w:tabs>
+        <w:autoSpaceDE w:val="0"/>
+        <w:autoSpaceDN w:val="0"/>
+        <w:adjustRightInd w:val="0"/>
+        <w:spacing w:before="120" w:after="120" w:line="240" w:lineRule="auto"/>
         <w:ind w:left="1273" w:firstLine="0"/>
-      </w:pPr>
-      <w:r>
+        <w:jc w:val="left"/>
+        <w:rPr>
+          <w:rFonts w:ascii="Consolas" w:eastAsiaTheme="minorHAnsi" w:hAnsi="Consolas" w:cs="Consolas"/>
+          <w:sz w:val="19"/>
+          <w:szCs w:val="19"/>
+        </w:rPr>
+      </w:pPr>
+      <w:r>
+        <w:rPr>
+          <w:rFonts w:ascii="Consolas" w:eastAsiaTheme="minorHAnsi" w:hAnsi="Consolas" w:cs="Consolas"/>
+          <w:sz w:val="19"/>
+          <w:szCs w:val="19"/>
+        </w:rPr>
         <w:tab/>
+        <w:t xml:space="preserve">   </w:t>
+      </w:r>
+      <w:r>
+        <w:rPr>
+          <w:rFonts w:ascii="Consolas" w:eastAsiaTheme="minorHAnsi" w:hAnsi="Consolas" w:cs="Consolas"/>
+          <w:color w:val="0000FF"/>
+          <w:sz w:val="19"/>
+          <w:szCs w:val="19"/>
+        </w:rPr>
+        <w:t>constraint</w:t>
+      </w:r>
+      <w:r>
+        <w:rPr>
+          <w:rFonts w:ascii="Consolas" w:eastAsiaTheme="minorHAnsi" w:hAnsi="Consolas" w:cs="Consolas"/>
+          <w:sz w:val="19"/>
+          <w:szCs w:val="19"/>
+        </w:rPr>
+        <w:t xml:space="preserve"> CK_Dondathang_Ngaychuyenhang</w:t>
       </w:r>
     </w:p>
     <w:p>
       <w:pPr>
         <w:pStyle w:val="ListParagraph"/>
-        <w:tabs>
-          <w:tab w:val="left" w:leader="dot" w:pos="8789"/>
-        </w:tabs>
+        <w:spacing w:before="120" w:after="120"/>
         <w:ind w:left="1273" w:firstLine="0"/>
       </w:pPr>
       <w:r>
+        <w:rPr>
+          <w:rFonts w:ascii="Consolas" w:eastAsiaTheme="minorHAnsi" w:hAnsi="Consolas" w:cs="Consolas"/>
+          <w:sz w:val="19"/>
+          <w:szCs w:val="19"/>
+        </w:rPr>
         <w:tab/>
       </w:r>
       <w:r>
+        <w:rPr>
+          <w:rFonts w:ascii="Consolas" w:eastAsiaTheme="minorHAnsi" w:hAnsi="Consolas" w:cs="Consolas"/>
+          <w:sz w:val="19"/>
+          <w:szCs w:val="19"/>
+        </w:rPr>
+        <w:tab/>
+      </w:r>
+      <w:r>
+        <w:rPr>
+          <w:rFonts w:ascii="Consolas" w:eastAsiaTheme="minorHAnsi" w:hAnsi="Consolas" w:cs="Consolas"/>
+          <w:color w:val="0000FF"/>
+          <w:sz w:val="19"/>
+          <w:szCs w:val="19"/>
+        </w:rPr>
+        <w:t>check</w:t>
+      </w:r>
+      <w:r>
+        <w:rPr>
+          <w:rFonts w:ascii="Consolas" w:eastAsiaTheme="minorHAnsi" w:hAnsi="Consolas" w:cs="Consolas"/>
+          <w:color w:val="808080"/>
+          <w:sz w:val="19"/>
+          <w:szCs w:val="19"/>
+        </w:rPr>
+        <w:t>(</w:t>
+      </w:r>
+      <w:r>
+        <w:rPr>
+          <w:rFonts w:ascii="Consolas" w:eastAsiaTheme="minorHAnsi" w:hAnsi="Consolas" w:cs="Consolas"/>
+          <w:sz w:val="19"/>
+          <w:szCs w:val="19"/>
+        </w:rPr>
+        <w:t>Ngaychuyenhang</w:t>
+      </w:r>
+      <w:r>
+        <w:rPr>
+          <w:rFonts w:ascii="Consolas" w:eastAsiaTheme="minorHAnsi" w:hAnsi="Consolas" w:cs="Consolas"/>
+          <w:color w:val="808080"/>
+          <w:sz w:val="19"/>
+          <w:szCs w:val="19"/>
+        </w:rPr>
+        <w:t>&gt;=</w:t>
+      </w:r>
+      <w:r>
+        <w:rPr>
+          <w:rFonts w:ascii="Consolas" w:eastAsiaTheme="minorHAnsi" w:hAnsi="Consolas" w:cs="Consolas"/>
+          <w:sz w:val="19"/>
+          <w:szCs w:val="19"/>
+        </w:rPr>
+        <w:t xml:space="preserve"> Ngaydathang</w:t>
+      </w:r>
+      <w:r>
+        <w:rPr>
+          <w:rFonts w:ascii="Consolas" w:eastAsiaTheme="minorHAnsi" w:hAnsi="Consolas" w:cs="Consolas"/>
+          <w:sz w:val="19"/>
+          <w:szCs w:val="19"/>
+        </w:rPr>
         <w:t xml:space="preserve"> </w:t>
+      </w:r>
+      <w:r>
+        <w:rPr>
+          <w:rFonts w:ascii="Consolas" w:eastAsiaTheme="minorHAnsi" w:hAnsi="Consolas" w:cs="Consolas"/>
+          <w:color w:val="808080"/>
+          <w:sz w:val="19"/>
+          <w:szCs w:val="19"/>
+        </w:rPr>
+        <w:t>and</w:t>
+      </w:r>
+      <w:r>
+        <w:rPr>
+          <w:rFonts w:ascii="Consolas" w:eastAsiaTheme="minorHAnsi" w:hAnsi="Consolas" w:cs="Consolas"/>
+          <w:sz w:val="19"/>
+          <w:szCs w:val="19"/>
+        </w:rPr>
+        <w:t xml:space="preserve"> </w:t>
+      </w:r>
+      <w:r>
+        <w:rPr>
+          <w:rFonts w:ascii="Consolas" w:eastAsiaTheme="minorHAnsi" w:hAnsi="Consolas" w:cs="Consolas"/>
+          <w:sz w:val="19"/>
+          <w:szCs w:val="19"/>
+        </w:rPr>
+        <w:t>Ngaychuyenhang</w:t>
+      </w:r>
+      <w:r>
+        <w:rPr>
+          <w:rFonts w:ascii="Consolas" w:eastAsiaTheme="minorHAnsi" w:hAnsi="Consolas" w:cs="Consolas"/>
+          <w:color w:val="808080"/>
+          <w:sz w:val="19"/>
+          <w:szCs w:val="19"/>
+        </w:rPr>
+        <w:t>&lt;=</w:t>
+      </w:r>
+      <w:r>
+        <w:rPr>
+          <w:rFonts w:ascii="Consolas" w:eastAsiaTheme="minorHAnsi" w:hAnsi="Consolas" w:cs="Consolas"/>
+          <w:sz w:val="19"/>
+          <w:szCs w:val="19"/>
+        </w:rPr>
+        <w:t xml:space="preserve"> </w:t>
+      </w:r>
+      <w:r>
+        <w:rPr>
+          <w:rFonts w:ascii="Consolas" w:eastAsiaTheme="minorHAnsi" w:hAnsi="Consolas" w:cs="Consolas"/>
+          <w:color w:val="FF00FF"/>
+          <w:sz w:val="19"/>
+          <w:szCs w:val="19"/>
+        </w:rPr>
+        <w:t>getdate</w:t>
+      </w:r>
+      <w:r>
+        <w:rPr>
+          <w:rFonts w:ascii="Consolas" w:eastAsiaTheme="minorHAnsi" w:hAnsi="Consolas" w:cs="Consolas"/>
+          <w:color w:val="808080"/>
+          <w:sz w:val="19"/>
+          <w:szCs w:val="19"/>
+        </w:rPr>
+        <w:t>())</w:t>
       </w:r>
     </w:p>
     <w:p>
@@ -925,91 +1547,612 @@
         </w:numPr>
       </w:pPr>
       <w:r>
-        <w:t xml:space="preserve">Bổ sung cho bảng DONDATHANG ràng buộc kiểm tra ngày giao hàng và ngày chuyển hàng phải sau hoặc bằng với ngày đặt hàng. </w:t>
+        <w:t>Bổ sung ràng buộc cho bảng NHANVIEN để đảm bảo rằng một nhân viên chỉ có thể làm việc trong công ty khi đủ 18 tuổi và không quá 60 tuổi.</w:t>
+      </w:r>
+    </w:p>
+    <w:p>
+      <w:pPr>
+        <w:autoSpaceDE w:val="0"/>
+        <w:autoSpaceDN w:val="0"/>
+        <w:adjustRightInd w:val="0"/>
+        <w:spacing w:after="0" w:line="240" w:lineRule="auto"/>
+        <w:jc w:val="left"/>
+        <w:rPr>
+          <w:rFonts w:ascii="Consolas" w:eastAsiaTheme="minorHAnsi" w:hAnsi="Consolas" w:cs="Consolas"/>
+          <w:sz w:val="19"/>
+          <w:szCs w:val="19"/>
+        </w:rPr>
+      </w:pPr>
+      <w:r>
+        <w:rPr>
+          <w:rFonts w:ascii="Consolas" w:eastAsiaTheme="minorHAnsi" w:hAnsi="Consolas" w:cs="Consolas"/>
+          <w:color w:val="0000FF"/>
+          <w:sz w:val="19"/>
+          <w:szCs w:val="19"/>
+        </w:rPr>
+        <w:t>alter</w:t>
+      </w:r>
+      <w:r>
+        <w:rPr>
+          <w:rFonts w:ascii="Consolas" w:eastAsiaTheme="minorHAnsi" w:hAnsi="Consolas" w:cs="Consolas"/>
+          <w:sz w:val="19"/>
+          <w:szCs w:val="19"/>
+        </w:rPr>
+        <w:t xml:space="preserve"> </w:t>
+      </w:r>
+      <w:r>
+        <w:rPr>
+          <w:rFonts w:ascii="Consolas" w:eastAsiaTheme="minorHAnsi" w:hAnsi="Consolas" w:cs="Consolas"/>
+          <w:color w:val="0000FF"/>
+          <w:sz w:val="19"/>
+          <w:szCs w:val="19"/>
+        </w:rPr>
+        <w:t>table</w:t>
+      </w:r>
+      <w:r>
+        <w:rPr>
+          <w:rFonts w:ascii="Consolas" w:eastAsiaTheme="minorHAnsi" w:hAnsi="Consolas" w:cs="Consolas"/>
+          <w:sz w:val="19"/>
+          <w:szCs w:val="19"/>
+        </w:rPr>
+        <w:t xml:space="preserve"> Nhanvien</w:t>
+      </w:r>
+    </w:p>
+    <w:p>
+      <w:pPr>
+        <w:autoSpaceDE w:val="0"/>
+        <w:autoSpaceDN w:val="0"/>
+        <w:adjustRightInd w:val="0"/>
+        <w:spacing w:after="0" w:line="240" w:lineRule="auto"/>
+        <w:ind w:left="1116" w:firstLine="157"/>
+        <w:jc w:val="left"/>
+        <w:rPr>
+          <w:rFonts w:ascii="Consolas" w:eastAsiaTheme="minorHAnsi" w:hAnsi="Consolas" w:cs="Consolas"/>
+          <w:sz w:val="19"/>
+          <w:szCs w:val="19"/>
+        </w:rPr>
+      </w:pPr>
+      <w:r>
+        <w:rPr>
+          <w:rFonts w:ascii="Consolas" w:eastAsiaTheme="minorHAnsi" w:hAnsi="Consolas" w:cs="Consolas"/>
+          <w:color w:val="0000FF"/>
+          <w:sz w:val="19"/>
+          <w:szCs w:val="19"/>
+        </w:rPr>
+        <w:t>add</w:t>
+      </w:r>
+      <w:r>
+        <w:rPr>
+          <w:rFonts w:ascii="Consolas" w:eastAsiaTheme="minorHAnsi" w:hAnsi="Consolas" w:cs="Consolas"/>
+          <w:sz w:val="19"/>
+          <w:szCs w:val="19"/>
+        </w:rPr>
+        <w:t xml:space="preserve"> </w:t>
+      </w:r>
+      <w:r>
+        <w:rPr>
+          <w:rFonts w:ascii="Consolas" w:eastAsiaTheme="minorHAnsi" w:hAnsi="Consolas" w:cs="Consolas"/>
+          <w:color w:val="0000FF"/>
+          <w:sz w:val="19"/>
+          <w:szCs w:val="19"/>
+        </w:rPr>
+        <w:t>constraint</w:t>
+      </w:r>
+      <w:r>
+        <w:rPr>
+          <w:rFonts w:ascii="Consolas" w:eastAsiaTheme="minorHAnsi" w:hAnsi="Consolas" w:cs="Consolas"/>
+          <w:sz w:val="19"/>
+          <w:szCs w:val="19"/>
+        </w:rPr>
+        <w:t xml:space="preserve"> CK_Nhanvien_Ngaylamviec</w:t>
       </w:r>
     </w:p>
     <w:p>
       <w:pPr>
         <w:pStyle w:val="ListParagraph"/>
+        <w:autoSpaceDE w:val="0"/>
+        <w:autoSpaceDN w:val="0"/>
+        <w:adjustRightInd w:val="0"/>
+        <w:spacing w:after="0" w:line="240" w:lineRule="auto"/>
+        <w:ind w:left="1273" w:firstLine="0"/>
+        <w:jc w:val="left"/>
+        <w:rPr>
+          <w:rFonts w:ascii="Consolas" w:eastAsiaTheme="minorHAnsi" w:hAnsi="Consolas" w:cs="Consolas"/>
+          <w:sz w:val="19"/>
+          <w:szCs w:val="19"/>
+        </w:rPr>
+      </w:pPr>
+      <w:r>
+        <w:rPr>
+          <w:rFonts w:ascii="Consolas" w:eastAsiaTheme="minorHAnsi" w:hAnsi="Consolas" w:cs="Consolas"/>
+          <w:sz w:val="19"/>
+          <w:szCs w:val="19"/>
+        </w:rPr>
+        <w:tab/>
+      </w:r>
+      <w:r>
+        <w:rPr>
+          <w:rFonts w:ascii="Consolas" w:eastAsiaTheme="minorHAnsi" w:hAnsi="Consolas" w:cs="Consolas"/>
+          <w:sz w:val="19"/>
+          <w:szCs w:val="19"/>
+        </w:rPr>
+        <w:tab/>
+      </w:r>
+      <w:r>
+        <w:rPr>
+          <w:rFonts w:ascii="Consolas" w:eastAsiaTheme="minorHAnsi" w:hAnsi="Consolas" w:cs="Consolas"/>
+          <w:color w:val="0000FF"/>
+          <w:sz w:val="19"/>
+          <w:szCs w:val="19"/>
+        </w:rPr>
+        <w:t xml:space="preserve">check </w:t>
+      </w:r>
+      <w:r>
+        <w:rPr>
+          <w:rFonts w:ascii="Consolas" w:eastAsiaTheme="minorHAnsi" w:hAnsi="Consolas" w:cs="Consolas"/>
+          <w:color w:val="808080"/>
+          <w:sz w:val="19"/>
+          <w:szCs w:val="19"/>
+        </w:rPr>
+        <w:t>(</w:t>
+      </w:r>
+      <w:r>
+        <w:rPr>
+          <w:rFonts w:ascii="Consolas" w:eastAsiaTheme="minorHAnsi" w:hAnsi="Consolas" w:cs="Consolas"/>
+          <w:sz w:val="19"/>
+          <w:szCs w:val="19"/>
+        </w:rPr>
+        <w:t xml:space="preserve">Ngaylamviec </w:t>
+      </w:r>
+      <w:r>
+        <w:rPr>
+          <w:rFonts w:ascii="Consolas" w:eastAsiaTheme="minorHAnsi" w:hAnsi="Consolas" w:cs="Consolas"/>
+          <w:color w:val="808080"/>
+          <w:sz w:val="19"/>
+          <w:szCs w:val="19"/>
+        </w:rPr>
+        <w:t>&gt;=</w:t>
+      </w:r>
+      <w:r>
+        <w:rPr>
+          <w:rFonts w:ascii="Consolas" w:eastAsiaTheme="minorHAnsi" w:hAnsi="Consolas" w:cs="Consolas"/>
+          <w:sz w:val="19"/>
+          <w:szCs w:val="19"/>
+        </w:rPr>
+        <w:t xml:space="preserve"> </w:t>
+      </w:r>
+      <w:r>
+        <w:rPr>
+          <w:rFonts w:ascii="Consolas" w:eastAsiaTheme="minorHAnsi" w:hAnsi="Consolas" w:cs="Consolas"/>
+          <w:color w:val="FF00FF"/>
+          <w:sz w:val="19"/>
+          <w:szCs w:val="19"/>
+        </w:rPr>
+        <w:t>dateadd</w:t>
+      </w:r>
+      <w:r>
+        <w:rPr>
+          <w:rFonts w:ascii="Consolas" w:eastAsiaTheme="minorHAnsi" w:hAnsi="Consolas" w:cs="Consolas"/>
+          <w:color w:val="808080"/>
+          <w:sz w:val="19"/>
+          <w:szCs w:val="19"/>
+        </w:rPr>
+        <w:t>(</w:t>
+      </w:r>
+      <w:r>
+        <w:rPr>
+          <w:rFonts w:ascii="Consolas" w:eastAsiaTheme="minorHAnsi" w:hAnsi="Consolas" w:cs="Consolas"/>
+          <w:color w:val="FF00FF"/>
+          <w:sz w:val="19"/>
+          <w:szCs w:val="19"/>
+        </w:rPr>
+        <w:t>year</w:t>
+      </w:r>
+      <w:r>
+        <w:rPr>
+          <w:rFonts w:ascii="Consolas" w:eastAsiaTheme="minorHAnsi" w:hAnsi="Consolas" w:cs="Consolas"/>
+          <w:color w:val="808080"/>
+          <w:sz w:val="19"/>
+          <w:szCs w:val="19"/>
+        </w:rPr>
+        <w:t>,</w:t>
+      </w:r>
+      <w:r>
+        <w:rPr>
+          <w:rFonts w:ascii="Consolas" w:eastAsiaTheme="minorHAnsi" w:hAnsi="Consolas" w:cs="Consolas"/>
+          <w:sz w:val="19"/>
+          <w:szCs w:val="19"/>
+        </w:rPr>
+        <w:t>18</w:t>
+      </w:r>
+      <w:r>
+        <w:rPr>
+          <w:rFonts w:ascii="Consolas" w:eastAsiaTheme="minorHAnsi" w:hAnsi="Consolas" w:cs="Consolas"/>
+          <w:color w:val="808080"/>
+          <w:sz w:val="19"/>
+          <w:szCs w:val="19"/>
+        </w:rPr>
+        <w:t>,</w:t>
+      </w:r>
+      <w:r>
+        <w:rPr>
+          <w:rFonts w:ascii="Consolas" w:eastAsiaTheme="minorHAnsi" w:hAnsi="Consolas" w:cs="Consolas"/>
+          <w:sz w:val="19"/>
+          <w:szCs w:val="19"/>
+        </w:rPr>
+        <w:t>Ngaysinh</w:t>
+      </w:r>
+      <w:r>
+        <w:rPr>
+          <w:rFonts w:ascii="Consolas" w:eastAsiaTheme="minorHAnsi" w:hAnsi="Consolas" w:cs="Consolas"/>
+          <w:color w:val="808080"/>
+          <w:sz w:val="19"/>
+          <w:szCs w:val="19"/>
+        </w:rPr>
+        <w:t>)</w:t>
+      </w:r>
+    </w:p>
+    <w:p>
+      <w:pPr>
+        <w:pStyle w:val="ListParagraph"/>
+        <w:autoSpaceDE w:val="0"/>
+        <w:autoSpaceDN w:val="0"/>
+        <w:adjustRightInd w:val="0"/>
+        <w:spacing w:after="0" w:line="240" w:lineRule="auto"/>
+        <w:ind w:left="1273" w:firstLine="0"/>
+        <w:jc w:val="left"/>
+        <w:rPr>
+          <w:rFonts w:ascii="Consolas" w:eastAsiaTheme="minorHAnsi" w:hAnsi="Consolas" w:cs="Consolas"/>
+          <w:sz w:val="19"/>
+          <w:szCs w:val="19"/>
+        </w:rPr>
+      </w:pPr>
+      <w:r>
+        <w:rPr>
+          <w:rFonts w:ascii="Consolas" w:eastAsiaTheme="minorHAnsi" w:hAnsi="Consolas" w:cs="Consolas"/>
+          <w:sz w:val="19"/>
+          <w:szCs w:val="19"/>
+        </w:rPr>
+        <w:tab/>
+      </w:r>
+      <w:r>
+        <w:rPr>
+          <w:rFonts w:ascii="Consolas" w:eastAsiaTheme="minorHAnsi" w:hAnsi="Consolas" w:cs="Consolas"/>
+          <w:sz w:val="19"/>
+          <w:szCs w:val="19"/>
+        </w:rPr>
+        <w:tab/>
+      </w:r>
+      <w:r>
+        <w:rPr>
+          <w:rFonts w:ascii="Consolas" w:eastAsiaTheme="minorHAnsi" w:hAnsi="Consolas" w:cs="Consolas"/>
+          <w:sz w:val="19"/>
+          <w:szCs w:val="19"/>
+        </w:rPr>
+        <w:tab/>
+      </w:r>
+      <w:r>
+        <w:rPr>
+          <w:rFonts w:ascii="Consolas" w:eastAsiaTheme="minorHAnsi" w:hAnsi="Consolas" w:cs="Consolas"/>
+          <w:color w:val="808080"/>
+          <w:sz w:val="19"/>
+          <w:szCs w:val="19"/>
+        </w:rPr>
+        <w:t>and</w:t>
+      </w:r>
+      <w:r>
+        <w:rPr>
+          <w:rFonts w:ascii="Consolas" w:eastAsiaTheme="minorHAnsi" w:hAnsi="Consolas" w:cs="Consolas"/>
+          <w:sz w:val="19"/>
+          <w:szCs w:val="19"/>
+        </w:rPr>
+        <w:t xml:space="preserve"> Ngaylamviec</w:t>
+      </w:r>
+      <w:r>
+        <w:rPr>
+          <w:rFonts w:ascii="Consolas" w:eastAsiaTheme="minorHAnsi" w:hAnsi="Consolas" w:cs="Consolas"/>
+          <w:sz w:val="19"/>
+          <w:szCs w:val="19"/>
+        </w:rPr>
+        <w:tab/>
+      </w:r>
+      <w:r>
+        <w:rPr>
+          <w:rFonts w:ascii="Consolas" w:eastAsiaTheme="minorHAnsi" w:hAnsi="Consolas" w:cs="Consolas"/>
+          <w:color w:val="808080"/>
+          <w:sz w:val="19"/>
+          <w:szCs w:val="19"/>
+        </w:rPr>
+        <w:t>&lt;=</w:t>
+      </w:r>
+      <w:r>
+        <w:rPr>
+          <w:rFonts w:ascii="Consolas" w:eastAsiaTheme="minorHAnsi" w:hAnsi="Consolas" w:cs="Consolas"/>
+          <w:sz w:val="19"/>
+          <w:szCs w:val="19"/>
+        </w:rPr>
+        <w:t xml:space="preserve"> </w:t>
+      </w:r>
+      <w:r>
+        <w:rPr>
+          <w:rFonts w:ascii="Consolas" w:eastAsiaTheme="minorHAnsi" w:hAnsi="Consolas" w:cs="Consolas"/>
+          <w:color w:val="FF00FF"/>
+          <w:sz w:val="19"/>
+          <w:szCs w:val="19"/>
+        </w:rPr>
+        <w:t>dateadd</w:t>
+      </w:r>
+      <w:r>
+        <w:rPr>
+          <w:rFonts w:ascii="Consolas" w:eastAsiaTheme="minorHAnsi" w:hAnsi="Consolas" w:cs="Consolas"/>
+          <w:color w:val="808080"/>
+          <w:sz w:val="19"/>
+          <w:szCs w:val="19"/>
+        </w:rPr>
+        <w:t>(</w:t>
+      </w:r>
+      <w:r>
+        <w:rPr>
+          <w:rFonts w:ascii="Consolas" w:eastAsiaTheme="minorHAnsi" w:hAnsi="Consolas" w:cs="Consolas"/>
+          <w:color w:val="FF00FF"/>
+          <w:sz w:val="19"/>
+          <w:szCs w:val="19"/>
+        </w:rPr>
+        <w:t>year</w:t>
+      </w:r>
+      <w:r>
+        <w:rPr>
+          <w:rFonts w:ascii="Consolas" w:eastAsiaTheme="minorHAnsi" w:hAnsi="Consolas" w:cs="Consolas"/>
+          <w:color w:val="808080"/>
+          <w:sz w:val="19"/>
+          <w:szCs w:val="19"/>
+        </w:rPr>
+        <w:t>,</w:t>
+      </w:r>
+      <w:r>
+        <w:rPr>
+          <w:rFonts w:ascii="Consolas" w:eastAsiaTheme="minorHAnsi" w:hAnsi="Consolas" w:cs="Consolas"/>
+          <w:sz w:val="19"/>
+          <w:szCs w:val="19"/>
+        </w:rPr>
+        <w:t>60</w:t>
+      </w:r>
+      <w:r>
+        <w:rPr>
+          <w:rFonts w:ascii="Consolas" w:eastAsiaTheme="minorHAnsi" w:hAnsi="Consolas" w:cs="Consolas"/>
+          <w:color w:val="808080"/>
+          <w:sz w:val="19"/>
+          <w:szCs w:val="19"/>
+        </w:rPr>
+        <w:t>,</w:t>
+      </w:r>
+      <w:r>
+        <w:rPr>
+          <w:rFonts w:ascii="Consolas" w:eastAsiaTheme="minorHAnsi" w:hAnsi="Consolas" w:cs="Consolas"/>
+          <w:sz w:val="19"/>
+          <w:szCs w:val="19"/>
+        </w:rPr>
+        <w:t>Ngaysinh</w:t>
+      </w:r>
+      <w:r>
+        <w:rPr>
+          <w:rFonts w:ascii="Consolas" w:eastAsiaTheme="minorHAnsi" w:hAnsi="Consolas" w:cs="Consolas"/>
+          <w:color w:val="808080"/>
+          <w:sz w:val="19"/>
+          <w:szCs w:val="19"/>
+        </w:rPr>
+        <w:t>)</w:t>
+      </w:r>
+    </w:p>
+    <w:p>
+      <w:pPr>
+        <w:pStyle w:val="ListParagraph"/>
+        <w:autoSpaceDE w:val="0"/>
+        <w:autoSpaceDN w:val="0"/>
+        <w:adjustRightInd w:val="0"/>
+        <w:spacing w:after="0" w:line="240" w:lineRule="auto"/>
+        <w:ind w:left="1273" w:firstLine="0"/>
+        <w:jc w:val="left"/>
+        <w:rPr>
+          <w:rFonts w:ascii="Consolas" w:eastAsiaTheme="minorHAnsi" w:hAnsi="Consolas" w:cs="Consolas"/>
+          <w:sz w:val="19"/>
+          <w:szCs w:val="19"/>
+        </w:rPr>
+      </w:pPr>
+      <w:r>
+        <w:rPr>
+          <w:rFonts w:ascii="Consolas" w:eastAsiaTheme="minorHAnsi" w:hAnsi="Consolas" w:cs="Consolas"/>
+          <w:sz w:val="19"/>
+          <w:szCs w:val="19"/>
+        </w:rPr>
+        <w:tab/>
+      </w:r>
+      <w:r>
+        <w:rPr>
+          <w:rFonts w:ascii="Consolas" w:eastAsiaTheme="minorHAnsi" w:hAnsi="Consolas" w:cs="Consolas"/>
+          <w:sz w:val="19"/>
+          <w:szCs w:val="19"/>
+        </w:rPr>
+        <w:tab/>
+      </w:r>
+      <w:r>
+        <w:rPr>
+          <w:rFonts w:ascii="Consolas" w:eastAsiaTheme="minorHAnsi" w:hAnsi="Consolas" w:cs="Consolas"/>
+          <w:sz w:val="19"/>
+          <w:szCs w:val="19"/>
+        </w:rPr>
+        <w:tab/>
+      </w:r>
+      <w:r>
+        <w:rPr>
+          <w:rFonts w:ascii="Consolas" w:eastAsiaTheme="minorHAnsi" w:hAnsi="Consolas" w:cs="Consolas"/>
+          <w:color w:val="808080"/>
+          <w:sz w:val="19"/>
+          <w:szCs w:val="19"/>
+        </w:rPr>
+        <w:t>and</w:t>
+      </w:r>
+      <w:r>
+        <w:rPr>
+          <w:rFonts w:ascii="Consolas" w:eastAsiaTheme="minorHAnsi" w:hAnsi="Consolas" w:cs="Consolas"/>
+          <w:sz w:val="19"/>
+          <w:szCs w:val="19"/>
+        </w:rPr>
+        <w:t xml:space="preserve"> Ngaylamviec </w:t>
+      </w:r>
+      <w:r>
+        <w:rPr>
+          <w:rFonts w:ascii="Consolas" w:eastAsiaTheme="minorHAnsi" w:hAnsi="Consolas" w:cs="Consolas"/>
+          <w:color w:val="808080"/>
+          <w:sz w:val="19"/>
+          <w:szCs w:val="19"/>
+        </w:rPr>
+        <w:t>&lt;=</w:t>
+      </w:r>
+      <w:r>
+        <w:rPr>
+          <w:rFonts w:ascii="Consolas" w:eastAsiaTheme="minorHAnsi" w:hAnsi="Consolas" w:cs="Consolas"/>
+          <w:sz w:val="19"/>
+          <w:szCs w:val="19"/>
+        </w:rPr>
+        <w:t xml:space="preserve"> </w:t>
+      </w:r>
+      <w:r>
+        <w:rPr>
+          <w:rFonts w:ascii="Consolas" w:eastAsiaTheme="minorHAnsi" w:hAnsi="Consolas" w:cs="Consolas"/>
+          <w:color w:val="FF00FF"/>
+          <w:sz w:val="19"/>
+          <w:szCs w:val="19"/>
+        </w:rPr>
+        <w:t>getdate</w:t>
+      </w:r>
+      <w:r>
+        <w:rPr>
+          <w:rFonts w:ascii="Consolas" w:eastAsiaTheme="minorHAnsi" w:hAnsi="Consolas" w:cs="Consolas"/>
+          <w:color w:val="808080"/>
+          <w:sz w:val="19"/>
+          <w:szCs w:val="19"/>
+        </w:rPr>
+        <w:t>()),</w:t>
+      </w:r>
+    </w:p>
+    <w:p>
+      <w:pPr>
+        <w:pStyle w:val="ListParagraph"/>
+        <w:autoSpaceDE w:val="0"/>
+        <w:autoSpaceDN w:val="0"/>
+        <w:adjustRightInd w:val="0"/>
+        <w:spacing w:after="0" w:line="240" w:lineRule="auto"/>
+        <w:ind w:left="1273" w:firstLine="0"/>
+        <w:jc w:val="left"/>
+        <w:rPr>
+          <w:rFonts w:ascii="Consolas" w:eastAsiaTheme="minorHAnsi" w:hAnsi="Consolas" w:cs="Consolas"/>
+          <w:sz w:val="19"/>
+          <w:szCs w:val="19"/>
+        </w:rPr>
+      </w:pPr>
+      <w:r>
+        <w:rPr>
+          <w:rFonts w:ascii="Consolas" w:eastAsiaTheme="minorHAnsi" w:hAnsi="Consolas" w:cs="Consolas"/>
+          <w:sz w:val="19"/>
+          <w:szCs w:val="19"/>
+        </w:rPr>
+        <w:tab/>
+        <w:t xml:space="preserve">   </w:t>
+      </w:r>
+      <w:r>
+        <w:rPr>
+          <w:rFonts w:ascii="Consolas" w:eastAsiaTheme="minorHAnsi" w:hAnsi="Consolas" w:cs="Consolas"/>
+          <w:color w:val="0000FF"/>
+          <w:sz w:val="19"/>
+          <w:szCs w:val="19"/>
+        </w:rPr>
+        <w:t>constraint</w:t>
+      </w:r>
+      <w:r>
+        <w:rPr>
+          <w:rFonts w:ascii="Consolas" w:eastAsiaTheme="minorHAnsi" w:hAnsi="Consolas" w:cs="Consolas"/>
+          <w:sz w:val="19"/>
+          <w:szCs w:val="19"/>
+        </w:rPr>
+        <w:t xml:space="preserve"> CK_Nhanvien_Ngaysinh</w:t>
+      </w:r>
+    </w:p>
+    <w:p>
+      <w:pPr>
         <w:tabs>
           <w:tab w:val="left" w:leader="dot" w:pos="8789"/>
         </w:tabs>
-        <w:ind w:left="1273" w:firstLine="0"/>
-      </w:pPr>
-      <w:r>
+      </w:pPr>
+      <w:r>
+        <w:rPr>
+          <w:rFonts w:ascii="Consolas" w:eastAsiaTheme="minorHAnsi" w:hAnsi="Consolas" w:cs="Consolas"/>
+          <w:sz w:val="19"/>
+          <w:szCs w:val="19"/>
+        </w:rPr>
         <w:tab/>
-      </w:r>
-    </w:p>
-    <w:p>
-      <w:pPr>
-        <w:pStyle w:val="ListParagraph"/>
-        <w:tabs>
-          <w:tab w:val="left" w:leader="dot" w:pos="8789"/>
-        </w:tabs>
-        <w:ind w:left="1273" w:firstLine="0"/>
-      </w:pPr>
-      <w:r>
-        <w:tab/>
-      </w:r>
-    </w:p>
-    <w:p>
-      <w:pPr>
-        <w:pStyle w:val="ListParagraph"/>
-        <w:tabs>
-          <w:tab w:val="left" w:leader="dot" w:pos="8789"/>
-        </w:tabs>
-        <w:ind w:left="1273" w:firstLine="0"/>
-      </w:pPr>
-      <w:r>
-        <w:tab/>
-      </w:r>
-    </w:p>
-    <w:p>
-      <w:pPr>
-        <w:pStyle w:val="ListParagraph"/>
-        <w:numPr>
-          <w:ilvl w:val="0"/>
-          <w:numId w:val="3"/>
-        </w:numPr>
-      </w:pPr>
-      <w:r>
-        <w:t>Bổ sung ràng buộc cho bảng NHANVIEN để đảm bảo rằng một nhân viên chỉ có thể làm việc trong công ty khi đủ 18 tuổi và không quá 60 tuổi.</w:t>
-      </w:r>
-    </w:p>
-    <w:p>
-      <w:pPr>
-        <w:pStyle w:val="ListParagraph"/>
-        <w:tabs>
-          <w:tab w:val="left" w:leader="dot" w:pos="8789"/>
-        </w:tabs>
-        <w:ind w:left="1273" w:firstLine="0"/>
-      </w:pPr>
-      <w:r>
-        <w:tab/>
-      </w:r>
-    </w:p>
-    <w:p>
-      <w:pPr>
-        <w:pStyle w:val="ListParagraph"/>
-        <w:tabs>
-          <w:tab w:val="left" w:leader="dot" w:pos="8789"/>
-        </w:tabs>
-        <w:ind w:left="1273" w:firstLine="0"/>
-      </w:pPr>
-      <w:r>
-        <w:tab/>
-      </w:r>
-    </w:p>
-    <w:p>
-      <w:pPr>
-        <w:pStyle w:val="ListParagraph"/>
-        <w:tabs>
-          <w:tab w:val="left" w:leader="dot" w:pos="8789"/>
-        </w:tabs>
-        <w:ind w:left="1273" w:firstLine="0"/>
-      </w:pPr>
-      <w:r>
-        <w:tab/>
+        <w:t xml:space="preserve">                </w:t>
+      </w:r>
+      <w:r>
+        <w:rPr>
+          <w:rFonts w:ascii="Consolas" w:eastAsiaTheme="minorHAnsi" w:hAnsi="Consolas" w:cs="Consolas"/>
+          <w:color w:val="0000FF"/>
+          <w:sz w:val="19"/>
+          <w:szCs w:val="19"/>
+        </w:rPr>
+        <w:t>check</w:t>
+      </w:r>
+      <w:r>
+        <w:rPr>
+          <w:rFonts w:ascii="Consolas" w:eastAsiaTheme="minorHAnsi" w:hAnsi="Consolas" w:cs="Consolas"/>
+          <w:color w:val="808080"/>
+          <w:sz w:val="19"/>
+          <w:szCs w:val="19"/>
+        </w:rPr>
+        <w:t>(</w:t>
+      </w:r>
+      <w:r>
+        <w:rPr>
+          <w:rFonts w:ascii="Consolas" w:eastAsiaTheme="minorHAnsi" w:hAnsi="Consolas" w:cs="Consolas"/>
+          <w:sz w:val="19"/>
+          <w:szCs w:val="19"/>
+        </w:rPr>
+        <w:t>Ngaysinh</w:t>
+      </w:r>
+      <w:r>
+        <w:rPr>
+          <w:rFonts w:ascii="Consolas" w:eastAsiaTheme="minorHAnsi" w:hAnsi="Consolas" w:cs="Consolas"/>
+          <w:color w:val="808080"/>
+          <w:sz w:val="19"/>
+          <w:szCs w:val="19"/>
+        </w:rPr>
+        <w:t>&lt;</w:t>
+      </w:r>
+      <w:r>
+        <w:rPr>
+          <w:rFonts w:ascii="Consolas" w:eastAsiaTheme="minorHAnsi" w:hAnsi="Consolas" w:cs="Consolas"/>
+          <w:sz w:val="19"/>
+          <w:szCs w:val="19"/>
+        </w:rPr>
+        <w:t xml:space="preserve"> </w:t>
+      </w:r>
+      <w:r>
+        <w:rPr>
+          <w:rFonts w:ascii="Consolas" w:eastAsiaTheme="minorHAnsi" w:hAnsi="Consolas" w:cs="Consolas"/>
+          <w:color w:val="FF00FF"/>
+          <w:sz w:val="19"/>
+          <w:szCs w:val="19"/>
+        </w:rPr>
+        <w:t>getdate</w:t>
+      </w:r>
+      <w:r>
+        <w:rPr>
+          <w:rFonts w:ascii="Consolas" w:eastAsiaTheme="minorHAnsi" w:hAnsi="Consolas" w:cs="Consolas"/>
+          <w:color w:val="808080"/>
+          <w:sz w:val="19"/>
+          <w:szCs w:val="19"/>
+        </w:rPr>
+        <w:t>())</w:t>
       </w:r>
     </w:p>
     <w:sectPr>
@@ -1023,7 +2166,7 @@
 </file>
 
 <file path=word/endnotes.xml><?xml version="1.0" encoding="utf-8"?>
-<w:endnotes xmlns:wpc="http://schemas.microsoft.com/office/word/2010/wordprocessingCanvas" xmlns:cx="http://schemas.microsoft.com/office/drawing/2014/chartex" xmlns:cx1="http://schemas.microsoft.com/office/drawing/2015/9/8/chartex" xmlns:cx2="http://schemas.microsoft.com/office/drawing/2015/10/21/chartex" xmlns:cx3="http://schemas.microsoft.com/office/drawing/2016/5/9/chartex" xmlns:cx4="http://schemas.microsoft.com/office/drawing/2016/5/10/chartex" xmlns:cx5="http://schemas.microsoft.com/office/drawing/2016/5/11/chartex" xmlns:cx6="http://schemas.microsoft.com/office/drawing/2016/5/12/chartex" xmlns:cx7="http://schemas.microsoft.com/office/drawing/2016/5/13/chartex" xmlns:cx8="http://schemas.microsoft.com/office/drawing/2016/5/14/chartex" xmlns:mc="http://schemas.openxmlformats.org/markup-compatibility/2006" xmlns:aink="http://schemas.microsoft.com/office/drawing/2016/ink" xmlns:am3d="http://schemas.microsoft.com/office/drawing/2017/model3d" xmlns:o="urn:schemas-microsoft-com:office:office" xmlns:r="http://schemas.openxmlformats.org/officeDocument/2006/relationships" xmlns:m="http://schemas.openxmlformats.org/officeDocument/2006/math" xmlns:v="urn:schemas-microsoft-com:vml" xmlns:wp14="http://schemas.microsoft.com/office/word/2010/wordprocessingDrawing" xmlns:wp="http://schemas.openxmlformats.org/drawingml/2006/wordprocessingDrawing" xmlns:w10="urn:schemas-microsoft-com:office:word" xmlns:w="http://schemas.openxmlformats.org/wordprocessingml/2006/main" xmlns:w14="http://schemas.microsoft.com/office/word/2010/wordml" xmlns:w15="http://schemas.microsoft.com/office/word/2012/wordml" xmlns:w16cex="http://schemas.microsoft.com/office/word/2018/wordml/cex" xmlns:w16cid="http://schemas.microsoft.com/office/word/2016/wordml/cid" xmlns:w16="http://schemas.microsoft.com/office/word/2018/wordml" xmlns:w16sdtdh="http://schemas.microsoft.com/office/word/2020/wordml/sdtdatahash" xmlns:w16se="http://schemas.microsoft.com/office/word/2015/wordml/symex" xmlns:wpg="http://schemas.microsoft.com/office/word/2010/wordprocessingGroup" xmlns:wpi="http://schemas.microsoft.com/office/word/2010/wordprocessingInk" xmlns:wne="http://schemas.microsoft.com/office/word/2006/wordml" xmlns:wps="http://schemas.microsoft.com/office/word/2010/wordprocessingShape" mc:Ignorable="w14 w15 w16se w16cid w16 w16cex w16sdtdh wp14">
+<w:endnotes xmlns:wpc="http://schemas.microsoft.com/office/word/2010/wordprocessingCanvas" xmlns:cx="http://schemas.microsoft.com/office/drawing/2014/chartex" xmlns:cx1="http://schemas.microsoft.com/office/drawing/2015/9/8/chartex" xmlns:mc="http://schemas.openxmlformats.org/markup-compatibility/2006" xmlns:o="urn:schemas-microsoft-com:office:office" xmlns:r="http://schemas.openxmlformats.org/officeDocument/2006/relationships" xmlns:m="http://schemas.openxmlformats.org/officeDocument/2006/math" xmlns:v="urn:schemas-microsoft-com:vml" xmlns:wp14="http://schemas.microsoft.com/office/word/2010/wordprocessingDrawing" xmlns:wp="http://schemas.openxmlformats.org/drawingml/2006/wordprocessingDrawing" xmlns:w10="urn:schemas-microsoft-com:office:word" xmlns:w="http://schemas.openxmlformats.org/wordprocessingml/2006/main" xmlns:w14="http://schemas.microsoft.com/office/word/2010/wordml" xmlns:w15="http://schemas.microsoft.com/office/word/2012/wordml" xmlns:w16se="http://schemas.microsoft.com/office/word/2015/wordml/symex" xmlns:wpg="http://schemas.microsoft.com/office/word/2010/wordprocessingGroup" xmlns:wpi="http://schemas.microsoft.com/office/word/2010/wordprocessingInk" xmlns:wne="http://schemas.microsoft.com/office/word/2006/wordml" xmlns:wps="http://schemas.microsoft.com/office/word/2010/wordprocessingShape" mc:Ignorable="w14 w15 w16se wp14">
   <w:endnote w:type="separator" w:id="-1">
     <w:p>
       <w:pPr>
@@ -1048,7 +2191,7 @@
 </file>
 
 <file path=word/footnotes.xml><?xml version="1.0" encoding="utf-8"?>
-<w:footnotes xmlns:wpc="http://schemas.microsoft.com/office/word/2010/wordprocessingCanvas" xmlns:cx="http://schemas.microsoft.com/office/drawing/2014/chartex" xmlns:cx1="http://schemas.microsoft.com/office/drawing/2015/9/8/chartex" xmlns:cx2="http://schemas.microsoft.com/office/drawing/2015/10/21/chartex" xmlns:cx3="http://schemas.microsoft.com/office/drawing/2016/5/9/chartex" xmlns:cx4="http://schemas.microsoft.com/office/drawing/2016/5/10/chartex" xmlns:cx5="http://schemas.microsoft.com/office/drawing/2016/5/11/chartex" xmlns:cx6="http://schemas.microsoft.com/office/drawing/2016/5/12/chartex" xmlns:cx7="http://schemas.microsoft.com/office/drawing/2016/5/13/chartex" xmlns:cx8="http://schemas.microsoft.com/office/drawing/2016/5/14/chartex" xmlns:mc="http://schemas.openxmlformats.org/markup-compatibility/2006" xmlns:aink="http://schemas.microsoft.com/office/drawing/2016/ink" xmlns:am3d="http://schemas.microsoft.com/office/drawing/2017/model3d" xmlns:o="urn:schemas-microsoft-com:office:office" xmlns:r="http://schemas.openxmlformats.org/officeDocument/2006/relationships" xmlns:m="http://schemas.openxmlformats.org/officeDocument/2006/math" xmlns:v="urn:schemas-microsoft-com:vml" xmlns:wp14="http://schemas.microsoft.com/office/word/2010/wordprocessingDrawing" xmlns:wp="http://schemas.openxmlformats.org/drawingml/2006/wordprocessingDrawing" xmlns:w10="urn:schemas-microsoft-com:office:word" xmlns:w="http://schemas.openxmlformats.org/wordprocessingml/2006/main" xmlns:w14="http://schemas.microsoft.com/office/word/2010/wordml" xmlns:w15="http://schemas.microsoft.com/office/word/2012/wordml" xmlns:w16cex="http://schemas.microsoft.com/office/word/2018/wordml/cex" xmlns:w16cid="http://schemas.microsoft.com/office/word/2016/wordml/cid" xmlns:w16="http://schemas.microsoft.com/office/word/2018/wordml" xmlns:w16sdtdh="http://schemas.microsoft.com/office/word/2020/wordml/sdtdatahash" xmlns:w16se="http://schemas.microsoft.com/office/word/2015/wordml/symex" xmlns:wpg="http://schemas.microsoft.com/office/word/2010/wordprocessingGroup" xmlns:wpi="http://schemas.microsoft.com/office/word/2010/wordprocessingInk" xmlns:wne="http://schemas.microsoft.com/office/word/2006/wordml" xmlns:wps="http://schemas.microsoft.com/office/word/2010/wordprocessingShape" mc:Ignorable="w14 w15 w16se w16cid w16 w16cex w16sdtdh wp14">
+<w:footnotes xmlns:wpc="http://schemas.microsoft.com/office/word/2010/wordprocessingCanvas" xmlns:cx="http://schemas.microsoft.com/office/drawing/2014/chartex" xmlns:cx1="http://schemas.microsoft.com/office/drawing/2015/9/8/chartex" xmlns:mc="http://schemas.openxmlformats.org/markup-compatibility/2006" xmlns:o="urn:schemas-microsoft-com:office:office" xmlns:r="http://schemas.openxmlformats.org/officeDocument/2006/relationships" xmlns:m="http://schemas.openxmlformats.org/officeDocument/2006/math" xmlns:v="urn:schemas-microsoft-com:vml" xmlns:wp14="http://schemas.microsoft.com/office/word/2010/wordprocessingDrawing" xmlns:wp="http://schemas.openxmlformats.org/drawingml/2006/wordprocessingDrawing" xmlns:w10="urn:schemas-microsoft-com:office:word" xmlns:w="http://schemas.openxmlformats.org/wordprocessingml/2006/main" xmlns:w14="http://schemas.microsoft.com/office/word/2010/wordml" xmlns:w15="http://schemas.microsoft.com/office/word/2012/wordml" xmlns:w16se="http://schemas.microsoft.com/office/word/2015/wordml/symex" xmlns:wpg="http://schemas.microsoft.com/office/word/2010/wordprocessingGroup" xmlns:wpi="http://schemas.microsoft.com/office/word/2010/wordprocessingInk" xmlns:wne="http://schemas.microsoft.com/office/word/2006/wordml" xmlns:wps="http://schemas.microsoft.com/office/word/2010/wordprocessingShape" mc:Ignorable="w14 w15 w16se wp14">
   <w:footnote w:type="separator" w:id="-1">
     <w:p>
       <w:pPr>
@@ -1073,7 +2216,7 @@
 </file>
 
 <file path=word/numbering.xml><?xml version="1.0" encoding="utf-8"?>
-<w:numbering xmlns:wpc="http://schemas.microsoft.com/office/word/2010/wordprocessingCanvas" xmlns:cx="http://schemas.microsoft.com/office/drawing/2014/chartex" xmlns:cx1="http://schemas.microsoft.com/office/drawing/2015/9/8/chartex" xmlns:cx2="http://schemas.microsoft.com/office/drawing/2015/10/21/chartex" xmlns:cx3="http://schemas.microsoft.com/office/drawing/2016/5/9/chartex" xmlns:cx4="http://schemas.microsoft.com/office/drawing/2016/5/10/chartex" xmlns:cx5="http://schemas.microsoft.com/office/drawing/2016/5/11/chartex" xmlns:cx6="http://schemas.microsoft.com/office/drawing/2016/5/12/chartex" xmlns:cx7="http://schemas.microsoft.com/office/drawing/2016/5/13/chartex" xmlns:cx8="http://schemas.microsoft.com/office/drawing/2016/5/14/chartex" xmlns:mc="http://schemas.openxmlformats.org/markup-compatibility/2006" xmlns:aink="http://schemas.microsoft.com/office/drawing/2016/ink" xmlns:am3d="http://schemas.microsoft.com/office/drawing/2017/model3d" xmlns:o="urn:schemas-microsoft-com:office:office" xmlns:r="http://schemas.openxmlformats.org/officeDocument/2006/relationships" xmlns:m="http://schemas.openxmlformats.org/officeDocument/2006/math" xmlns:v="urn:schemas-microsoft-com:vml" xmlns:wp14="http://schemas.microsoft.com/office/word/2010/wordprocessingDrawing" xmlns:wp="http://schemas.openxmlformats.org/drawingml/2006/wordprocessingDrawing" xmlns:w10="urn:schemas-microsoft-com:office:word" xmlns:w="http://schemas.openxmlformats.org/wordprocessingml/2006/main" xmlns:w14="http://schemas.microsoft.com/office/word/2010/wordml" xmlns:w15="http://schemas.microsoft.com/office/word/2012/wordml" xmlns:w16cex="http://schemas.microsoft.com/office/word/2018/wordml/cex" xmlns:w16cid="http://schemas.microsoft.com/office/word/2016/wordml/cid" xmlns:w16="http://schemas.microsoft.com/office/word/2018/wordml" xmlns:w16sdtdh="http://schemas.microsoft.com/office/word/2020/wordml/sdtdatahash" xmlns:w16se="http://schemas.microsoft.com/office/word/2015/wordml/symex" xmlns:wpg="http://schemas.microsoft.com/office/word/2010/wordprocessingGroup" xmlns:wpi="http://schemas.microsoft.com/office/word/2010/wordprocessingInk" xmlns:wne="http://schemas.microsoft.com/office/word/2006/wordml" xmlns:wps="http://schemas.microsoft.com/office/word/2010/wordprocessingShape" mc:Ignorable="w14 w15 w16se w16cid w16 w16cex w16sdtdh wp14">
+<w:numbering xmlns:wpc="http://schemas.microsoft.com/office/word/2010/wordprocessingCanvas" xmlns:cx="http://schemas.microsoft.com/office/drawing/2014/chartex" xmlns:cx1="http://schemas.microsoft.com/office/drawing/2015/9/8/chartex" xmlns:mc="http://schemas.openxmlformats.org/markup-compatibility/2006" xmlns:o="urn:schemas-microsoft-com:office:office" xmlns:r="http://schemas.openxmlformats.org/officeDocument/2006/relationships" xmlns:m="http://schemas.openxmlformats.org/officeDocument/2006/math" xmlns:v="urn:schemas-microsoft-com:vml" xmlns:wp14="http://schemas.microsoft.com/office/word/2010/wordprocessingDrawing" xmlns:wp="http://schemas.openxmlformats.org/drawingml/2006/wordprocessingDrawing" xmlns:w10="urn:schemas-microsoft-com:office:word" xmlns:w="http://schemas.openxmlformats.org/wordprocessingml/2006/main" xmlns:w14="http://schemas.microsoft.com/office/word/2010/wordml" xmlns:w15="http://schemas.microsoft.com/office/word/2012/wordml" xmlns:w16se="http://schemas.microsoft.com/office/word/2015/wordml/symex" xmlns:wpg="http://schemas.microsoft.com/office/word/2010/wordprocessingGroup" xmlns:wpi="http://schemas.microsoft.com/office/word/2010/wordprocessingInk" xmlns:wne="http://schemas.microsoft.com/office/word/2006/wordml" xmlns:wps="http://schemas.microsoft.com/office/word/2010/wordprocessingShape" mc:Ignorable="w14 w15 w16se wp14">
   <w:abstractNum w:abstractNumId="0" w15:restartNumberingAfterBreak="0">
     <w:nsid w:val="041B3EDE"/>
     <w:multiLevelType w:val="hybridMultilevel"/>
@@ -1478,7 +2621,7 @@
 </file>
 
 <file path=word/styles.xml><?xml version="1.0" encoding="utf-8"?>
-<w:styles xmlns:mc="http://schemas.openxmlformats.org/markup-compatibility/2006" xmlns:r="http://schemas.openxmlformats.org/officeDocument/2006/relationships" xmlns:w="http://schemas.openxmlformats.org/wordprocessingml/2006/main" xmlns:w14="http://schemas.microsoft.com/office/word/2010/wordml" xmlns:w15="http://schemas.microsoft.com/office/word/2012/wordml" xmlns:w16cex="http://schemas.microsoft.com/office/word/2018/wordml/cex" xmlns:w16cid="http://schemas.microsoft.com/office/word/2016/wordml/cid" xmlns:w16="http://schemas.microsoft.com/office/word/2018/wordml" xmlns:w16sdtdh="http://schemas.microsoft.com/office/word/2020/wordml/sdtdatahash" xmlns:w16se="http://schemas.microsoft.com/office/word/2015/wordml/symex" mc:Ignorable="w14 w15 w16se w16cid w16 w16cex w16sdtdh">
+<w:styles xmlns:mc="http://schemas.openxmlformats.org/markup-compatibility/2006" xmlns:r="http://schemas.openxmlformats.org/officeDocument/2006/relationships" xmlns:w="http://schemas.openxmlformats.org/wordprocessingml/2006/main" xmlns:w14="http://schemas.microsoft.com/office/word/2010/wordml" xmlns:w15="http://schemas.microsoft.com/office/word/2012/wordml" xmlns:w16se="http://schemas.microsoft.com/office/word/2015/wordml/symex" mc:Ignorable="w14 w15 w16se">
   <w:docDefaults>
     <w:rPrDefault>
       <w:rPr>
@@ -1494,7 +2637,7 @@
       </w:pPr>
     </w:pPrDefault>
   </w:docDefaults>
-  <w:latentStyles w:defLockedState="0" w:defUIPriority="99" w:defSemiHidden="0" w:defUnhideWhenUsed="0" w:defQFormat="0" w:count="376">
+  <w:latentStyles w:defLockedState="0" w:defUIPriority="99" w:defSemiHidden="0" w:defUnhideWhenUsed="0" w:defQFormat="0" w:count="371">
     <w:lsdException w:name="Normal" w:uiPriority="0" w:qFormat="1"/>
     <w:lsdException w:name="heading 1" w:uiPriority="9" w:qFormat="1"/>
     <w:lsdException w:name="heading 2" w:semiHidden="1" w:uiPriority="9" w:unhideWhenUsed="1" w:qFormat="1"/>
@@ -1600,6 +2743,7 @@
     <w:lsdException w:name="HTML Sample" w:semiHidden="1" w:unhideWhenUsed="1"/>
     <w:lsdException w:name="HTML Typewriter" w:semiHidden="1" w:unhideWhenUsed="1"/>
     <w:lsdException w:name="HTML Variable" w:semiHidden="1" w:unhideWhenUsed="1"/>
+    <w:lsdException w:name="Normal Table" w:semiHidden="1" w:unhideWhenUsed="1"/>
     <w:lsdException w:name="annotation subject" w:semiHidden="1" w:unhideWhenUsed="1"/>
     <w:lsdException w:name="No List" w:semiHidden="1" w:unhideWhenUsed="1"/>
     <w:lsdException w:name="Outline List 1" w:semiHidden="1" w:unhideWhenUsed="1"/>
@@ -1642,8 +2786,11 @@
     <w:lsdException w:name="Table Contemporary" w:semiHidden="1" w:unhideWhenUsed="1"/>
     <w:lsdException w:name="Table Elegant" w:semiHidden="1" w:unhideWhenUsed="1"/>
     <w:lsdException w:name="Table Professional" w:semiHidden="1" w:unhideWhenUsed="1"/>
+    <w:lsdException w:name="Table Subtle 1" w:semiHidden="1" w:unhideWhenUsed="1"/>
     <w:lsdException w:name="Table Subtle 2" w:semiHidden="1" w:unhideWhenUsed="1"/>
     <w:lsdException w:name="Table Web 1" w:semiHidden="1" w:unhideWhenUsed="1"/>
+    <w:lsdException w:name="Table Web 2" w:semiHidden="1" w:unhideWhenUsed="1"/>
+    <w:lsdException w:name="Table Web 3" w:semiHidden="1" w:unhideWhenUsed="1"/>
     <w:lsdException w:name="Balloon Text" w:semiHidden="1" w:unhideWhenUsed="1"/>
     <w:lsdException w:name="Table Grid" w:uiPriority="39"/>
     <w:lsdException w:name="Table Theme" w:semiHidden="1" w:unhideWhenUsed="1"/>
@@ -1862,11 +3009,6 @@
     <w:lsdException w:name="List Table 5 Dark Accent 6" w:uiPriority="50"/>
     <w:lsdException w:name="List Table 6 Colorful Accent 6" w:uiPriority="51"/>
     <w:lsdException w:name="List Table 7 Colorful Accent 6" w:uiPriority="52"/>
-    <w:lsdException w:name="Mention" w:semiHidden="1" w:unhideWhenUsed="1"/>
-    <w:lsdException w:name="Smart Hyperlink" w:semiHidden="1" w:unhideWhenUsed="1"/>
-    <w:lsdException w:name="Hashtag" w:semiHidden="1" w:unhideWhenUsed="1"/>
-    <w:lsdException w:name="Unresolved Mention" w:semiHidden="1" w:unhideWhenUsed="1"/>
-    <w:lsdException w:name="Smart Link" w:semiHidden="1" w:unhideWhenUsed="1"/>
   </w:latentStyles>
   <w:style w:type="paragraph" w:default="1" w:styleId="Normal">
     <w:name w:val="Normal"/>

</xml_diff>